<commit_message>
Finished working on the time complexity analysis.
</commit_message>
<xml_diff>
--- a/java/src/Meraz-Janeth-Week7.docx
+++ b/java/src/Meraz-Janeth-Week7.docx
@@ -6,14 +6,12 @@
       <w:pPr>
         <w:ind w:firstLine="720"/>
         <w:rPr>
-          <w:rFonts w:ascii="Helvetica" w:hAnsi="Helvetica"/>
-          <w:color w:val="24292E"/>
-          <w:shd w:val="clear" w:color="auto" w:fill="FFFFFF"/>
-        </w:rPr>
-      </w:pPr>
-      <w:r>
-        <w:rPr>
-          <w:rFonts w:ascii="Helvetica" w:hAnsi="Helvetica"/>
+          <w:color w:val="24292E"/>
+          <w:shd w:val="clear" w:color="auto" w:fill="FFFFFF"/>
+        </w:rPr>
+      </w:pPr>
+      <w:r>
+        <w:rPr>
           <w:color w:val="24292E"/>
           <w:shd w:val="clear" w:color="auto" w:fill="FFFFFF"/>
         </w:rPr>
@@ -21,41 +19,34 @@
       </w:r>
       <w:r>
         <w:rPr>
-          <w:rFonts w:ascii="Helvetica" w:hAnsi="Helvetica"/>
-          <w:color w:val="24292E"/>
-          <w:shd w:val="clear" w:color="auto" w:fill="FFFFFF"/>
-        </w:rPr>
-        <w:t xml:space="preserve">analyze the performance of the method </w:t>
-      </w:r>
-      <w:proofErr w:type="spellStart"/>
-      <w:r>
-        <w:rPr>
-          <w:rFonts w:ascii="Helvetica" w:hAnsi="Helvetica"/>
-          <w:color w:val="24292E"/>
-          <w:shd w:val="clear" w:color="auto" w:fill="FFFFFF"/>
-        </w:rPr>
-        <w:t>sortOfSort</w:t>
-      </w:r>
-      <w:proofErr w:type="spellEnd"/>
-      <w:r>
-        <w:rPr>
-          <w:rFonts w:ascii="Helvetica" w:hAnsi="Helvetica"/>
-          <w:color w:val="24292E"/>
-          <w:shd w:val="clear" w:color="auto" w:fill="FFFFFF"/>
-        </w:rPr>
-        <w:t>,</w:t>
-      </w:r>
-      <w:r>
-        <w:rPr>
-          <w:rFonts w:ascii="Helvetica" w:hAnsi="Helvetica"/>
-          <w:color w:val="24292E"/>
-          <w:shd w:val="clear" w:color="auto" w:fill="FFFFFF"/>
-        </w:rPr>
-        <w:t xml:space="preserve"> I have compiled the number of times that each statement in the program is executed.</w:t>
-      </w:r>
-      <w:r>
-        <w:rPr>
-          <w:rFonts w:ascii="Helvetica" w:hAnsi="Helvetica"/>
+          <w:color w:val="24292E"/>
+          <w:shd w:val="clear" w:color="auto" w:fill="FFFFFF"/>
+        </w:rPr>
+        <w:t>analyze the performance of the method sortOfSort,</w:t>
+      </w:r>
+      <w:r>
+        <w:rPr>
+          <w:color w:val="24292E"/>
+          <w:shd w:val="clear" w:color="auto" w:fill="FFFFFF"/>
+        </w:rPr>
+        <w:t xml:space="preserve"> I have compiled the number of times that each statement in the program </w:t>
+      </w:r>
+      <w:r>
+        <w:rPr>
+          <w:color w:val="24292E"/>
+          <w:shd w:val="clear" w:color="auto" w:fill="FFFFFF"/>
+        </w:rPr>
+        <w:t>contributes to the time complexity</w:t>
+      </w:r>
+      <w:r>
+        <w:rPr>
+          <w:color w:val="24292E"/>
+          <w:shd w:val="clear" w:color="auto" w:fill="FFFFFF"/>
+        </w:rPr>
+        <w:t>.</w:t>
+      </w:r>
+      <w:r>
+        <w:rPr>
           <w:color w:val="24292E"/>
           <w:shd w:val="clear" w:color="auto" w:fill="FFFFFF"/>
         </w:rPr>
@@ -63,7 +54,6 @@
       </w:r>
       <w:r>
         <w:rPr>
-          <w:rFonts w:ascii="Helvetica" w:hAnsi="Helvetica"/>
           <w:color w:val="24292E"/>
           <w:shd w:val="clear" w:color="auto" w:fill="FFFFFF"/>
         </w:rPr>
@@ -71,7 +61,6 @@
       </w:r>
       <w:r>
         <w:rPr>
-          <w:rFonts w:ascii="Helvetica" w:hAnsi="Helvetica"/>
           <w:color w:val="24292E"/>
           <w:shd w:val="clear" w:color="auto" w:fill="FFFFFF"/>
         </w:rPr>
@@ -79,7 +68,6 @@
       </w:r>
       <w:r>
         <w:rPr>
-          <w:rFonts w:ascii="Helvetica" w:hAnsi="Helvetica"/>
           <w:color w:val="24292E"/>
           <w:shd w:val="clear" w:color="auto" w:fill="FFFFFF"/>
         </w:rPr>
@@ -87,7 +75,6 @@
       </w:r>
       <w:r>
         <w:rPr>
-          <w:rFonts w:ascii="Helvetica" w:hAnsi="Helvetica"/>
           <w:color w:val="24292E"/>
           <w:shd w:val="clear" w:color="auto" w:fill="FFFFFF"/>
         </w:rPr>
@@ -95,15 +82,27 @@
       </w:r>
       <w:r>
         <w:rPr>
-          <w:rFonts w:ascii="Helvetica" w:hAnsi="Helvetica"/>
-          <w:color w:val="24292E"/>
-          <w:shd w:val="clear" w:color="auto" w:fill="FFFFFF"/>
-        </w:rPr>
-        <w:t>middle column contains the statement itself and the rightmost column contains the number of times that specific statement was executed.</w:t>
-      </w:r>
-      <w:r>
-        <w:rPr>
-          <w:rFonts w:ascii="Helvetica" w:hAnsi="Helvetica"/>
+          <w:color w:val="24292E"/>
+          <w:shd w:val="clear" w:color="auto" w:fill="FFFFFF"/>
+        </w:rPr>
+        <w:t xml:space="preserve">middle column contains the statement itself and the rightmost column contains the number of times that specific statement </w:t>
+      </w:r>
+      <w:r>
+        <w:rPr>
+          <w:color w:val="24292E"/>
+          <w:shd w:val="clear" w:color="auto" w:fill="FFFFFF"/>
+        </w:rPr>
+        <w:t>contributes to the overall time complexity</w:t>
+      </w:r>
+      <w:r>
+        <w:rPr>
+          <w:color w:val="24292E"/>
+          <w:shd w:val="clear" w:color="auto" w:fill="FFFFFF"/>
+        </w:rPr>
+        <w:t>.</w:t>
+      </w:r>
+      <w:r>
+        <w:rPr>
           <w:color w:val="24292E"/>
           <w:shd w:val="clear" w:color="auto" w:fill="FFFFFF"/>
         </w:rPr>
@@ -152,7 +151,10 @@
           </w:tcPr>
           <w:p>
             <w:r>
-              <w:t>Number of Times Executed</w:t>
+              <w:t xml:space="preserve">Number of </w:t>
+            </w:r>
+            <w:r>
+              <w:t>Contributions</w:t>
             </w:r>
           </w:p>
         </w:tc>
@@ -177,11 +179,12 @@
             <w:pPr>
               <w:jc w:val="center"/>
             </w:pPr>
-            <w:proofErr w:type="spellStart"/>
             <w:r>
               <w:t>sortOfSort</w:t>
             </w:r>
-            <w:proofErr w:type="spellEnd"/>
+            <w:r>
+              <w:t>(int[] integerArray)</w:t>
+            </w:r>
           </w:p>
         </w:tc>
       </w:tr>
@@ -205,15 +208,7 @@
           </w:tcPr>
           <w:p>
             <w:r>
-              <w:t xml:space="preserve">int </w:t>
-            </w:r>
-            <w:proofErr w:type="spellStart"/>
-            <w:r>
-              <w:t>maxIndex</w:t>
-            </w:r>
-            <w:proofErr w:type="spellEnd"/>
-            <w:r>
-              <w:t>;</w:t>
+              <w:t>int maxIndex;</w:t>
             </w:r>
           </w:p>
         </w:tc>
@@ -248,23 +243,7 @@
           </w:tcPr>
           <w:p>
             <w:r>
-              <w:t xml:space="preserve">int </w:t>
-            </w:r>
-            <w:proofErr w:type="spellStart"/>
-            <w:r>
-              <w:t>endIndex</w:t>
-            </w:r>
-            <w:proofErr w:type="spellEnd"/>
-            <w:r>
-              <w:t xml:space="preserve"> = </w:t>
-            </w:r>
-            <w:proofErr w:type="spellStart"/>
-            <w:r>
-              <w:t>integerArray.length</w:t>
-            </w:r>
-            <w:proofErr w:type="spellEnd"/>
-            <w:r>
-              <w:t xml:space="preserve"> – 1;</w:t>
+              <w:t>int endIndex = integerArray.length – 1;</w:t>
             </w:r>
           </w:p>
         </w:tc>
@@ -299,15 +278,7 @@
           </w:tcPr>
           <w:p>
             <w:r>
-              <w:t xml:space="preserve">int </w:t>
-            </w:r>
-            <w:proofErr w:type="spellStart"/>
-            <w:r>
-              <w:t>beginningIndex</w:t>
-            </w:r>
-            <w:proofErr w:type="spellEnd"/>
-            <w:r>
-              <w:t xml:space="preserve"> = 0;</w:t>
+              <w:t>int beginningIndex = 0;</w:t>
             </w:r>
           </w:p>
         </w:tc>
@@ -379,13 +350,8 @@
             <w:r>
               <w:t xml:space="preserve">int </w:t>
             </w:r>
-            <w:proofErr w:type="spellStart"/>
-            <w:r>
-              <w:t>arrayEndLimit</w:t>
-            </w:r>
-            <w:proofErr w:type="spellEnd"/>
-            <w:r>
-              <w:t xml:space="preserve"> = 0</w:t>
+            <w:r>
+              <w:t>arrayEndLimit = 0</w:t>
             </w:r>
             <w:r>
               <w:t>;</w:t>
@@ -422,45 +388,8 @@
             <w:tcW w:w="5701" w:type="dxa"/>
           </w:tcPr>
           <w:p>
-            <w:proofErr w:type="gramStart"/>
-            <w:r>
-              <w:t>for(</w:t>
-            </w:r>
-            <w:proofErr w:type="gramEnd"/>
-            <w:r>
-              <w:t xml:space="preserve">int </w:t>
-            </w:r>
-            <w:proofErr w:type="spellStart"/>
-            <w:r>
-              <w:t>i</w:t>
-            </w:r>
-            <w:proofErr w:type="spellEnd"/>
-            <w:r>
-              <w:t xml:space="preserve"> = 0; </w:t>
-            </w:r>
-            <w:proofErr w:type="spellStart"/>
-            <w:r>
-              <w:t>i</w:t>
-            </w:r>
-            <w:proofErr w:type="spellEnd"/>
-            <w:r>
-              <w:t xml:space="preserve"> &lt; </w:t>
-            </w:r>
-            <w:proofErr w:type="spellStart"/>
-            <w:r>
-              <w:t>integerArray</w:t>
-            </w:r>
-            <w:proofErr w:type="spellEnd"/>
-            <w:r>
-              <w:t xml:space="preserve">; </w:t>
-            </w:r>
-            <w:proofErr w:type="spellStart"/>
-            <w:r>
-              <w:t>i</w:t>
-            </w:r>
-            <w:proofErr w:type="spellEnd"/>
-            <w:r>
-              <w:t>++)</w:t>
+            <w:r>
+              <w:t>for(int i = 0; i &lt; integerArray; i++)</w:t>
             </w:r>
           </w:p>
         </w:tc>
@@ -494,21 +423,8 @@
             <w:tcW w:w="5701" w:type="dxa"/>
           </w:tcPr>
           <w:p>
-            <w:proofErr w:type="spellStart"/>
-            <w:r>
-              <w:t>maxIndex</w:t>
-            </w:r>
-            <w:proofErr w:type="spellEnd"/>
-            <w:r>
-              <w:t xml:space="preserve"> = </w:t>
-            </w:r>
-            <w:proofErr w:type="spellStart"/>
-            <w:r>
-              <w:t>beginningIndex</w:t>
-            </w:r>
-            <w:proofErr w:type="spellEnd"/>
-            <w:r>
-              <w:t>;</w:t>
+            <w:r>
+              <w:t>maxIndex = beginningIndex;</w:t>
             </w:r>
           </w:p>
         </w:tc>
@@ -518,7 +434,13 @@
           </w:tcPr>
           <w:p>
             <w:r>
-              <w:t>n - 1</w:t>
+              <w:t xml:space="preserve">n </w:t>
+            </w:r>
+            <w:r>
+              <w:t>–</w:t>
+            </w:r>
+            <w:r>
+              <w:t xml:space="preserve"> 1</w:t>
             </w:r>
           </w:p>
         </w:tc>
@@ -542,61 +464,8 @@
             <w:tcW w:w="5701" w:type="dxa"/>
           </w:tcPr>
           <w:p>
-            <w:proofErr w:type="gramStart"/>
-            <w:r>
-              <w:t>for(</w:t>
-            </w:r>
-            <w:proofErr w:type="gramEnd"/>
-            <w:r>
-              <w:t xml:space="preserve">int </w:t>
-            </w:r>
-            <w:proofErr w:type="spellStart"/>
-            <w:r>
-              <w:t>i</w:t>
-            </w:r>
-            <w:proofErr w:type="spellEnd"/>
-            <w:r>
-              <w:t xml:space="preserve"> = </w:t>
-            </w:r>
-            <w:proofErr w:type="spellStart"/>
-            <w:r>
-              <w:t>beginningIndex</w:t>
-            </w:r>
-            <w:proofErr w:type="spellEnd"/>
-            <w:r>
-              <w:t xml:space="preserve">; </w:t>
-            </w:r>
-            <w:proofErr w:type="spellStart"/>
-            <w:r>
-              <w:t>i</w:t>
-            </w:r>
-            <w:proofErr w:type="spellEnd"/>
-            <w:r>
-              <w:t xml:space="preserve"> &lt; </w:t>
-            </w:r>
-            <w:proofErr w:type="spellStart"/>
-            <w:r>
-              <w:t>integerArray.length</w:t>
-            </w:r>
-            <w:proofErr w:type="spellEnd"/>
-            <w:r>
-              <w:t xml:space="preserve"> – </w:t>
-            </w:r>
-            <w:proofErr w:type="spellStart"/>
-            <w:r>
-              <w:t>arrayEndLimit</w:t>
-            </w:r>
-            <w:proofErr w:type="spellEnd"/>
-            <w:r>
-              <w:t xml:space="preserve">; </w:t>
-            </w:r>
-            <w:proofErr w:type="spellStart"/>
-            <w:r>
-              <w:t>i</w:t>
-            </w:r>
-            <w:proofErr w:type="spellEnd"/>
-            <w:r>
-              <w:t xml:space="preserve">++) </w:t>
+            <w:r>
+              <w:t xml:space="preserve">for(int i = beginningIndex; i &lt; integerArray.length – arrayEndLimit; i++) </w:t>
             </w:r>
           </w:p>
         </w:tc>
@@ -607,22 +476,52 @@
           <w:p>
             <w:r>
               <w:rPr>
-                <w:rFonts w:ascii="Arial" w:hAnsi="Arial" w:cs="Arial"/>
                 <w:color w:val="222222"/>
                 <w:shd w:val="clear" w:color="auto" w:fill="FFFFFF"/>
               </w:rPr>
-              <w:t>Σ</w:t>
-            </w:r>
+              <w:t xml:space="preserve">n(n+1)/2 </w:t>
+            </w:r>
+          </w:p>
+          <w:p/>
+        </w:tc>
+      </w:tr>
+      <w:tr>
+        <w:tc>
+          <w:tcPr>
+            <w:tcW w:w="535" w:type="dxa"/>
+          </w:tcPr>
+          <w:p>
+            <w:pPr>
+              <w:jc w:val="center"/>
+            </w:pPr>
+            <w:r>
+              <w:t>9</w:t>
+            </w:r>
+          </w:p>
+        </w:tc>
+        <w:tc>
+          <w:tcPr>
+            <w:tcW w:w="5701" w:type="dxa"/>
+          </w:tcPr>
+          <w:p>
+            <w:r>
+              <w:t>if(integerArray[i] &gt; integerArray[maxIndex])</w:t>
+            </w:r>
+          </w:p>
+        </w:tc>
+        <w:tc>
+          <w:tcPr>
+            <w:tcW w:w="3114" w:type="dxa"/>
+          </w:tcPr>
+          <w:p>
             <w:r>
               <w:rPr>
-                <w:rFonts w:ascii="Arial" w:hAnsi="Arial" w:cs="Arial"/>
                 <w:color w:val="222222"/>
                 <w:shd w:val="clear" w:color="auto" w:fill="FFFFFF"/>
               </w:rPr>
-              <w:t xml:space="preserve">(n(n+1))/2 </w:t>
-            </w:r>
-          </w:p>
-          <w:p/>
+              <w:t>n(n+1)/2</w:t>
+            </w:r>
+          </w:p>
         </w:tc>
       </w:tr>
       <w:tr>
@@ -635,7 +534,7 @@
               <w:jc w:val="center"/>
             </w:pPr>
             <w:r>
-              <w:t>9</w:t>
+              <w:t>10</w:t>
             </w:r>
           </w:p>
         </w:tc>
@@ -645,39 +544,7 @@
           </w:tcPr>
           <w:p>
             <w:r>
-              <w:t>if(</w:t>
-            </w:r>
-            <w:proofErr w:type="spellStart"/>
-            <w:r>
-              <w:t>integerArray</w:t>
-            </w:r>
-            <w:proofErr w:type="spellEnd"/>
-            <w:r>
-              <w:t>[</w:t>
-            </w:r>
-            <w:proofErr w:type="spellStart"/>
-            <w:r>
-              <w:t>i</w:t>
-            </w:r>
-            <w:proofErr w:type="spellEnd"/>
-            <w:r>
-              <w:t xml:space="preserve">] &gt; </w:t>
-            </w:r>
-            <w:proofErr w:type="spellStart"/>
-            <w:r>
-              <w:t>integerArray</w:t>
-            </w:r>
-            <w:proofErr w:type="spellEnd"/>
-            <w:r>
-              <w:t>[</w:t>
-            </w:r>
-            <w:proofErr w:type="spellStart"/>
-            <w:r>
-              <w:t>maxIndex</w:t>
-            </w:r>
-            <w:proofErr w:type="spellEnd"/>
-            <w:r>
-              <w:t>])</w:t>
+              <w:t>maxIndex = I;</w:t>
             </w:r>
           </w:p>
         </w:tc>
@@ -687,12 +554,23 @@
           </w:tcPr>
           <w:p>
             <w:r>
+              <w:t>0</w:t>
+            </w:r>
+            <w:r>
+              <w:t xml:space="preserve"> </w:t>
+            </w:r>
+            <w:r>
+              <w:t>to</w:t>
+            </w:r>
+            <w:r>
+              <w:t xml:space="preserve"> </w:t>
+            </w:r>
+            <w:r>
               <w:rPr>
-                <w:rFonts w:ascii="Arial" w:hAnsi="Arial" w:cs="Arial"/>
                 <w:color w:val="222222"/>
                 <w:shd w:val="clear" w:color="auto" w:fill="FFFFFF"/>
               </w:rPr>
-              <w:t>Σ(n(n+1))/2</w:t>
+              <w:t>n(n+1)/2</w:t>
             </w:r>
           </w:p>
         </w:tc>
@@ -707,7 +585,7 @@
               <w:jc w:val="center"/>
             </w:pPr>
             <w:r>
-              <w:t>10</w:t>
+              <w:t>11</w:t>
             </w:r>
           </w:p>
         </w:tc>
@@ -716,13 +594,8 @@
             <w:tcW w:w="5701" w:type="dxa"/>
           </w:tcPr>
           <w:p>
-            <w:proofErr w:type="spellStart"/>
-            <w:r>
-              <w:t>maxIndex</w:t>
-            </w:r>
-            <w:proofErr w:type="spellEnd"/>
-            <w:r>
-              <w:t xml:space="preserve"> = I;</w:t>
+            <w:r>
+              <w:t>if(counter == 1)</w:t>
             </w:r>
           </w:p>
         </w:tc>
@@ -732,24 +605,13 @@
           </w:tcPr>
           <w:p>
             <w:r>
-              <w:t>0</w:t>
-            </w:r>
-            <w:r>
-              <w:t xml:space="preserve"> </w:t>
-            </w:r>
-            <w:r>
-              <w:t>to</w:t>
-            </w:r>
-            <w:r>
-              <w:t xml:space="preserve"> </w:t>
-            </w:r>
-            <w:r>
-              <w:rPr>
-                <w:rFonts w:ascii="Arial" w:hAnsi="Arial" w:cs="Arial"/>
-                <w:color w:val="222222"/>
-                <w:shd w:val="clear" w:color="auto" w:fill="FFFFFF"/>
-              </w:rPr>
-              <w:t>Σ(n(n+1))/2</w:t>
+              <w:t xml:space="preserve">n </w:t>
+            </w:r>
+            <w:r>
+              <w:t>–</w:t>
+            </w:r>
+            <w:r>
+              <w:t xml:space="preserve"> 1</w:t>
             </w:r>
           </w:p>
         </w:tc>
@@ -764,7 +626,7 @@
               <w:jc w:val="center"/>
             </w:pPr>
             <w:r>
-              <w:t>11</w:t>
+              <w:t>12</w:t>
             </w:r>
           </w:p>
         </w:tc>
@@ -773,13 +635,8 @@
             <w:tcW w:w="5701" w:type="dxa"/>
           </w:tcPr>
           <w:p>
-            <w:proofErr w:type="gramStart"/>
-            <w:r>
-              <w:t>if(</w:t>
-            </w:r>
-            <w:proofErr w:type="gramEnd"/>
-            <w:r>
-              <w:t>counter == 1)</w:t>
+            <w:r>
+              <w:t>swap(integerArray, maxIndex, endIndex);</w:t>
             </w:r>
           </w:p>
         </w:tc>
@@ -789,7 +646,7 @@
           </w:tcPr>
           <w:p>
             <w:r>
-              <w:t>n - 1</w:t>
+              <w:t>3(n – 1)</w:t>
             </w:r>
           </w:p>
         </w:tc>
@@ -804,7 +661,7 @@
               <w:jc w:val="center"/>
             </w:pPr>
             <w:r>
-              <w:t>12</w:t>
+              <w:t>13</w:t>
             </w:r>
           </w:p>
         </w:tc>
@@ -813,34 +670,8 @@
             <w:tcW w:w="5701" w:type="dxa"/>
           </w:tcPr>
           <w:p>
-            <w:proofErr w:type="gramStart"/>
-            <w:r>
-              <w:t>swap(</w:t>
-            </w:r>
-            <w:proofErr w:type="spellStart"/>
-            <w:proofErr w:type="gramEnd"/>
-            <w:r>
-              <w:t>integerArray</w:t>
-            </w:r>
-            <w:proofErr w:type="spellEnd"/>
-            <w:r>
-              <w:t xml:space="preserve">, </w:t>
-            </w:r>
-            <w:proofErr w:type="spellStart"/>
-            <w:r>
-              <w:t>maxIndex</w:t>
-            </w:r>
-            <w:proofErr w:type="spellEnd"/>
-            <w:r>
-              <w:t xml:space="preserve">, </w:t>
-            </w:r>
-            <w:proofErr w:type="spellStart"/>
-            <w:r>
-              <w:t>endIndex</w:t>
-            </w:r>
-            <w:proofErr w:type="spellEnd"/>
-            <w:r>
-              <w:t>);</w:t>
+            <w:r>
+              <w:t>endIndex--;</w:t>
             </w:r>
           </w:p>
         </w:tc>
@@ -850,7 +681,13 @@
           </w:tcPr>
           <w:p>
             <w:r>
-              <w:t>3(n – 1)</w:t>
+              <w:t xml:space="preserve">n </w:t>
+            </w:r>
+            <w:r>
+              <w:t>–</w:t>
+            </w:r>
+            <w:r>
+              <w:t xml:space="preserve"> 1</w:t>
             </w:r>
           </w:p>
         </w:tc>
@@ -865,7 +702,7 @@
               <w:jc w:val="center"/>
             </w:pPr>
             <w:r>
-              <w:t>13</w:t>
+              <w:t>14</w:t>
             </w:r>
           </w:p>
         </w:tc>
@@ -874,13 +711,8 @@
             <w:tcW w:w="5701" w:type="dxa"/>
           </w:tcPr>
           <w:p>
-            <w:proofErr w:type="spellStart"/>
-            <w:r>
-              <w:t>endIndex</w:t>
-            </w:r>
-            <w:proofErr w:type="spellEnd"/>
-            <w:r>
-              <w:t>--;</w:t>
+            <w:r>
+              <w:t>counter++;</w:t>
             </w:r>
           </w:p>
         </w:tc>
@@ -890,7 +722,13 @@
           </w:tcPr>
           <w:p>
             <w:r>
-              <w:t>n - 1</w:t>
+              <w:t xml:space="preserve">n </w:t>
+            </w:r>
+            <w:r>
+              <w:t>–</w:t>
+            </w:r>
+            <w:r>
+              <w:t xml:space="preserve"> 1</w:t>
             </w:r>
           </w:p>
         </w:tc>
@@ -905,7 +743,7 @@
               <w:jc w:val="center"/>
             </w:pPr>
             <w:r>
-              <w:t>14</w:t>
+              <w:t>15</w:t>
             </w:r>
           </w:p>
         </w:tc>
@@ -915,7 +753,7 @@
           </w:tcPr>
           <w:p>
             <w:r>
-              <w:t>counter++;</w:t>
+              <w:t>arrayEndLimit++;</w:t>
             </w:r>
           </w:p>
         </w:tc>
@@ -925,7 +763,13 @@
           </w:tcPr>
           <w:p>
             <w:r>
-              <w:t>n - 1</w:t>
+              <w:t xml:space="preserve">n </w:t>
+            </w:r>
+            <w:r>
+              <w:t>–</w:t>
+            </w:r>
+            <w:r>
+              <w:t xml:space="preserve"> 1</w:t>
             </w:r>
           </w:p>
         </w:tc>
@@ -940,7 +784,7 @@
               <w:jc w:val="center"/>
             </w:pPr>
             <w:r>
-              <w:t>15</w:t>
+              <w:t>16</w:t>
             </w:r>
           </w:p>
         </w:tc>
@@ -949,13 +793,8 @@
             <w:tcW w:w="5701" w:type="dxa"/>
           </w:tcPr>
           <w:p>
-            <w:proofErr w:type="spellStart"/>
-            <w:r>
-              <w:t>arrayEndLimit</w:t>
-            </w:r>
-            <w:proofErr w:type="spellEnd"/>
-            <w:r>
-              <w:t>++;</w:t>
+            <w:r>
+              <w:t>else if(counter == 2)</w:t>
             </w:r>
           </w:p>
         </w:tc>
@@ -965,7 +804,13 @@
           </w:tcPr>
           <w:p>
             <w:r>
-              <w:t>n - 1</w:t>
+              <w:t xml:space="preserve">n </w:t>
+            </w:r>
+            <w:r>
+              <w:t>–</w:t>
+            </w:r>
+            <w:r>
+              <w:t xml:space="preserve"> 1</w:t>
             </w:r>
           </w:p>
         </w:tc>
@@ -980,7 +825,7 @@
               <w:jc w:val="center"/>
             </w:pPr>
             <w:r>
-              <w:t>16</w:t>
+              <w:t>17</w:t>
             </w:r>
           </w:p>
         </w:tc>
@@ -990,15 +835,7 @@
           </w:tcPr>
           <w:p>
             <w:r>
-              <w:t xml:space="preserve">else </w:t>
-            </w:r>
-            <w:proofErr w:type="gramStart"/>
-            <w:r>
-              <w:t>if(</w:t>
-            </w:r>
-            <w:proofErr w:type="gramEnd"/>
-            <w:r>
-              <w:t>counter == 2)</w:t>
+              <w:t>swap(integerArray, maxIndex, endIndex);</w:t>
             </w:r>
           </w:p>
         </w:tc>
@@ -1008,7 +845,19 @@
           </w:tcPr>
           <w:p>
             <w:r>
-              <w:t>n - 1</w:t>
+              <w:t>3(</w:t>
+            </w:r>
+            <w:r>
+              <w:t xml:space="preserve">n </w:t>
+            </w:r>
+            <w:r>
+              <w:t>–</w:t>
+            </w:r>
+            <w:r>
+              <w:t xml:space="preserve"> 1</w:t>
+            </w:r>
+            <w:r>
+              <w:t>)</w:t>
             </w:r>
           </w:p>
         </w:tc>
@@ -1023,7 +872,7 @@
               <w:jc w:val="center"/>
             </w:pPr>
             <w:r>
-              <w:t>17</w:t>
+              <w:t>18</w:t>
             </w:r>
           </w:p>
         </w:tc>
@@ -1032,34 +881,8 @@
             <w:tcW w:w="5701" w:type="dxa"/>
           </w:tcPr>
           <w:p>
-            <w:proofErr w:type="gramStart"/>
-            <w:r>
-              <w:t>swap(</w:t>
-            </w:r>
-            <w:proofErr w:type="spellStart"/>
-            <w:proofErr w:type="gramEnd"/>
-            <w:r>
-              <w:t>integerArray</w:t>
-            </w:r>
-            <w:proofErr w:type="spellEnd"/>
-            <w:r>
-              <w:t xml:space="preserve">, </w:t>
-            </w:r>
-            <w:proofErr w:type="spellStart"/>
-            <w:r>
-              <w:t>maxIndex</w:t>
-            </w:r>
-            <w:proofErr w:type="spellEnd"/>
-            <w:r>
-              <w:t xml:space="preserve">, </w:t>
-            </w:r>
-            <w:proofErr w:type="spellStart"/>
-            <w:r>
-              <w:t>endIndex</w:t>
-            </w:r>
-            <w:proofErr w:type="spellEnd"/>
-            <w:r>
-              <w:t>);</w:t>
+            <w:r>
+              <w:t>endIndex--;</w:t>
             </w:r>
           </w:p>
         </w:tc>
@@ -1069,9 +892,6 @@
           </w:tcPr>
           <w:p>
             <w:r>
-              <w:t>3(</w:t>
-            </w:r>
-            <w:r>
               <w:t xml:space="preserve">n </w:t>
             </w:r>
             <w:r>
@@ -1079,9 +899,6 @@
             </w:r>
             <w:r>
               <w:t xml:space="preserve"> 1</w:t>
-            </w:r>
-            <w:r>
-              <w:t>)</w:t>
             </w:r>
           </w:p>
         </w:tc>
@@ -1096,7 +913,7 @@
               <w:jc w:val="center"/>
             </w:pPr>
             <w:r>
-              <w:t>18</w:t>
+              <w:t>19</w:t>
             </w:r>
           </w:p>
         </w:tc>
@@ -1105,13 +922,8 @@
             <w:tcW w:w="5701" w:type="dxa"/>
           </w:tcPr>
           <w:p>
-            <w:proofErr w:type="spellStart"/>
-            <w:r>
-              <w:t>endIndex</w:t>
-            </w:r>
-            <w:proofErr w:type="spellEnd"/>
-            <w:r>
-              <w:t>--;</w:t>
+            <w:r>
+              <w:t>counter = -1;</w:t>
             </w:r>
           </w:p>
         </w:tc>
@@ -1121,7 +933,13 @@
           </w:tcPr>
           <w:p>
             <w:r>
-              <w:t>n - 1</w:t>
+              <w:t xml:space="preserve">n </w:t>
+            </w:r>
+            <w:r>
+              <w:t>–</w:t>
+            </w:r>
+            <w:r>
+              <w:t xml:space="preserve"> 1</w:t>
             </w:r>
           </w:p>
         </w:tc>
@@ -1136,7 +954,7 @@
               <w:jc w:val="center"/>
             </w:pPr>
             <w:r>
-              <w:t>19</w:t>
+              <w:t>20</w:t>
             </w:r>
           </w:p>
         </w:tc>
@@ -1146,7 +964,7 @@
           </w:tcPr>
           <w:p>
             <w:r>
-              <w:t>counter = -1;</w:t>
+              <w:t>arrayEndLimit++;</w:t>
             </w:r>
           </w:p>
         </w:tc>
@@ -1156,7 +974,13 @@
           </w:tcPr>
           <w:p>
             <w:r>
-              <w:t>n - 1</w:t>
+              <w:t xml:space="preserve">n </w:t>
+            </w:r>
+            <w:r>
+              <w:t>–</w:t>
+            </w:r>
+            <w:r>
+              <w:t xml:space="preserve"> 1</w:t>
             </w:r>
           </w:p>
         </w:tc>
@@ -1171,7 +995,7 @@
               <w:jc w:val="center"/>
             </w:pPr>
             <w:r>
-              <w:t>20</w:t>
+              <w:t>21</w:t>
             </w:r>
           </w:p>
         </w:tc>
@@ -1180,13 +1004,8 @@
             <w:tcW w:w="5701" w:type="dxa"/>
           </w:tcPr>
           <w:p>
-            <w:proofErr w:type="spellStart"/>
-            <w:r>
-              <w:t>arrayEndLimit</w:t>
-            </w:r>
-            <w:proofErr w:type="spellEnd"/>
-            <w:r>
-              <w:t>++;</w:t>
+            <w:r>
+              <w:t>else if(counter == -1)</w:t>
             </w:r>
           </w:p>
         </w:tc>
@@ -1196,7 +1015,13 @@
           </w:tcPr>
           <w:p>
             <w:r>
-              <w:t>n - 1</w:t>
+              <w:t xml:space="preserve">n </w:t>
+            </w:r>
+            <w:r>
+              <w:t>–</w:t>
+            </w:r>
+            <w:r>
+              <w:t xml:space="preserve"> 1</w:t>
             </w:r>
           </w:p>
         </w:tc>
@@ -1211,7 +1036,7 @@
               <w:jc w:val="center"/>
             </w:pPr>
             <w:r>
-              <w:t>21</w:t>
+              <w:t>22</w:t>
             </w:r>
           </w:p>
         </w:tc>
@@ -1221,15 +1046,7 @@
           </w:tcPr>
           <w:p>
             <w:r>
-              <w:t xml:space="preserve">else </w:t>
-            </w:r>
-            <w:proofErr w:type="gramStart"/>
-            <w:r>
-              <w:t>if(</w:t>
-            </w:r>
-            <w:proofErr w:type="gramEnd"/>
-            <w:r>
-              <w:t>counter == -1)</w:t>
+              <w:t>swap(integerArray, maxIndex, beginningIndex);</w:t>
             </w:r>
           </w:p>
         </w:tc>
@@ -1239,7 +1056,19 @@
           </w:tcPr>
           <w:p>
             <w:r>
-              <w:t>n - 1</w:t>
+              <w:t>3(</w:t>
+            </w:r>
+            <w:r>
+              <w:t xml:space="preserve">n </w:t>
+            </w:r>
+            <w:r>
+              <w:t>–</w:t>
+            </w:r>
+            <w:r>
+              <w:t xml:space="preserve"> 1</w:t>
+            </w:r>
+            <w:r>
+              <w:t>)</w:t>
             </w:r>
           </w:p>
         </w:tc>
@@ -1253,19 +1082,36 @@
             <w:pPr>
               <w:jc w:val="center"/>
             </w:pPr>
+            <w:r>
+              <w:t>23</w:t>
+            </w:r>
           </w:p>
         </w:tc>
         <w:tc>
           <w:tcPr>
             <w:tcW w:w="5701" w:type="dxa"/>
           </w:tcPr>
-          <w:p/>
+          <w:p>
+            <w:r>
+              <w:t>beginningIndex++</w:t>
+            </w:r>
+          </w:p>
         </w:tc>
         <w:tc>
           <w:tcPr>
             <w:tcW w:w="3114" w:type="dxa"/>
           </w:tcPr>
-          <w:p/>
+          <w:p>
+            <w:r>
+              <w:t xml:space="preserve">n </w:t>
+            </w:r>
+            <w:r>
+              <w:t>–</w:t>
+            </w:r>
+            <w:r>
+              <w:t xml:space="preserve"> 1</w:t>
+            </w:r>
+          </w:p>
         </w:tc>
       </w:tr>
       <w:tr>
@@ -1278,7 +1124,7 @@
               <w:jc w:val="center"/>
             </w:pPr>
             <w:r>
-              <w:t>22</w:t>
+              <w:t>24</w:t>
             </w:r>
           </w:p>
         </w:tc>
@@ -1287,39 +1133,8 @@
             <w:tcW w:w="5701" w:type="dxa"/>
           </w:tcPr>
           <w:p>
-            <w:proofErr w:type="gramStart"/>
-            <w:r>
-              <w:t>swap(</w:t>
-            </w:r>
-            <w:proofErr w:type="spellStart"/>
-            <w:proofErr w:type="gramEnd"/>
-            <w:r>
-              <w:t>integerArray</w:t>
-            </w:r>
-            <w:proofErr w:type="spellEnd"/>
-            <w:r>
-              <w:t xml:space="preserve">, </w:t>
-            </w:r>
-            <w:proofErr w:type="spellStart"/>
-            <w:r>
-              <w:t>maxIndex</w:t>
-            </w:r>
-            <w:proofErr w:type="spellEnd"/>
-            <w:r>
-              <w:t xml:space="preserve">, </w:t>
-            </w:r>
-            <w:proofErr w:type="spellStart"/>
-            <w:r>
-              <w:t>b</w:t>
-            </w:r>
-            <w:bookmarkStart w:id="0" w:name="_GoBack"/>
-            <w:bookmarkEnd w:id="0"/>
-            <w:r>
-              <w:t>eginningIndex</w:t>
-            </w:r>
-            <w:proofErr w:type="spellEnd"/>
-            <w:r>
-              <w:t>);</w:t>
+            <w:r>
+              <w:t>counter--;</w:t>
             </w:r>
           </w:p>
         </w:tc>
@@ -1329,9 +1144,6 @@
           </w:tcPr>
           <w:p>
             <w:r>
-              <w:t>3(</w:t>
-            </w:r>
-            <w:r>
               <w:t xml:space="preserve">n </w:t>
             </w:r>
             <w:r>
@@ -1339,9 +1151,6 @@
             </w:r>
             <w:r>
               <w:t xml:space="preserve"> 1</w:t>
-            </w:r>
-            <w:r>
-              <w:t>)</w:t>
             </w:r>
           </w:p>
         </w:tc>
@@ -1355,19 +1164,39 @@
             <w:pPr>
               <w:jc w:val="center"/>
             </w:pPr>
+            <w:r>
+              <w:t>2</w:t>
+            </w:r>
+            <w:r>
+              <w:t>5</w:t>
+            </w:r>
           </w:p>
         </w:tc>
         <w:tc>
           <w:tcPr>
             <w:tcW w:w="5701" w:type="dxa"/>
           </w:tcPr>
-          <w:p/>
+          <w:p>
+            <w:r>
+              <w:t xml:space="preserve">else </w:t>
+            </w:r>
+          </w:p>
         </w:tc>
         <w:tc>
           <w:tcPr>
             <w:tcW w:w="3114" w:type="dxa"/>
           </w:tcPr>
-          <w:p/>
+          <w:p>
+            <w:r>
+              <w:t xml:space="preserve">n </w:t>
+            </w:r>
+            <w:r>
+              <w:t>–</w:t>
+            </w:r>
+            <w:r>
+              <w:t xml:space="preserve"> 1</w:t>
+            </w:r>
+          </w:p>
         </w:tc>
       </w:tr>
       <w:tr>
@@ -1380,7 +1209,10 @@
               <w:jc w:val="center"/>
             </w:pPr>
             <w:r>
-              <w:t>23</w:t>
+              <w:t>2</w:t>
+            </w:r>
+            <w:r>
+              <w:t>6</w:t>
             </w:r>
           </w:p>
         </w:tc>
@@ -1390,7 +1222,7 @@
           </w:tcPr>
           <w:p>
             <w:r>
-              <w:t xml:space="preserve">else </w:t>
+              <w:t>swap(integerArray, maxIndex, beginningIndex);</w:t>
             </w:r>
           </w:p>
         </w:tc>
@@ -1400,7 +1232,19 @@
           </w:tcPr>
           <w:p>
             <w:r>
-              <w:t>n - 1</w:t>
+              <w:t>3(</w:t>
+            </w:r>
+            <w:r>
+              <w:t xml:space="preserve">n </w:t>
+            </w:r>
+            <w:r>
+              <w:t>–</w:t>
+            </w:r>
+            <w:r>
+              <w:t xml:space="preserve"> 1</w:t>
+            </w:r>
+            <w:r>
+              <w:t>)</w:t>
             </w:r>
           </w:p>
         </w:tc>
@@ -1415,7 +1259,10 @@
               <w:jc w:val="center"/>
             </w:pPr>
             <w:r>
-              <w:t>24</w:t>
+              <w:t>2</w:t>
+            </w:r>
+            <w:r>
+              <w:t>7</w:t>
             </w:r>
           </w:p>
         </w:tc>
@@ -1424,34 +1271,8 @@
             <w:tcW w:w="5701" w:type="dxa"/>
           </w:tcPr>
           <w:p>
-            <w:proofErr w:type="gramStart"/>
-            <w:r>
-              <w:t>swap(</w:t>
-            </w:r>
-            <w:proofErr w:type="spellStart"/>
-            <w:proofErr w:type="gramEnd"/>
-            <w:r>
-              <w:t>integerArray</w:t>
-            </w:r>
-            <w:proofErr w:type="spellEnd"/>
-            <w:r>
-              <w:t xml:space="preserve">, </w:t>
-            </w:r>
-            <w:proofErr w:type="spellStart"/>
-            <w:r>
-              <w:t>maxIndex</w:t>
-            </w:r>
-            <w:proofErr w:type="spellEnd"/>
-            <w:r>
-              <w:t xml:space="preserve">, </w:t>
-            </w:r>
-            <w:proofErr w:type="spellStart"/>
-            <w:r>
-              <w:t>beginningIndex</w:t>
-            </w:r>
-            <w:proofErr w:type="spellEnd"/>
-            <w:r>
-              <w:t>);</w:t>
+            <w:r>
+              <w:t>beginningIndex++;</w:t>
             </w:r>
           </w:p>
         </w:tc>
@@ -1461,9 +1282,6 @@
           </w:tcPr>
           <w:p>
             <w:r>
-              <w:t>3(</w:t>
-            </w:r>
-            <w:r>
               <w:t xml:space="preserve">n </w:t>
             </w:r>
             <w:r>
@@ -1471,9 +1289,6 @@
             </w:r>
             <w:r>
               <w:t xml:space="preserve"> 1</w:t>
-            </w:r>
-            <w:r>
-              <w:t>)</w:t>
             </w:r>
           </w:p>
         </w:tc>
@@ -1488,7 +1303,10 @@
               <w:jc w:val="center"/>
             </w:pPr>
             <w:r>
-              <w:t>25</w:t>
+              <w:t>2</w:t>
+            </w:r>
+            <w:r>
+              <w:t>8</w:t>
             </w:r>
           </w:p>
         </w:tc>
@@ -1497,13 +1315,8 @@
             <w:tcW w:w="5701" w:type="dxa"/>
           </w:tcPr>
           <w:p>
-            <w:proofErr w:type="spellStart"/>
-            <w:r>
-              <w:t>beginningIndex</w:t>
-            </w:r>
-            <w:proofErr w:type="spellEnd"/>
-            <w:r>
-              <w:t>++;</w:t>
+            <w:r>
+              <w:t>counter = 1;</w:t>
             </w:r>
           </w:p>
         </w:tc>
@@ -1513,7 +1326,13 @@
           </w:tcPr>
           <w:p>
             <w:r>
-              <w:t>n - 1</w:t>
+              <w:t xml:space="preserve">n </w:t>
+            </w:r>
+            <w:r>
+              <w:t>–</w:t>
+            </w:r>
+            <w:r>
+              <w:t xml:space="preserve"> 1</w:t>
             </w:r>
           </w:p>
         </w:tc>
@@ -1527,54 +1346,60 @@
             <w:pPr>
               <w:jc w:val="center"/>
             </w:pPr>
-            <w:r>
-              <w:t>26</w:t>
-            </w:r>
-          </w:p>
-        </w:tc>
-        <w:tc>
-          <w:tcPr>
-            <w:tcW w:w="5701" w:type="dxa"/>
-          </w:tcPr>
-          <w:p>
-            <w:r>
-              <w:t>counter = 1;</w:t>
-            </w:r>
-          </w:p>
-        </w:tc>
-        <w:tc>
-          <w:tcPr>
-            <w:tcW w:w="3114" w:type="dxa"/>
-          </w:tcPr>
-          <w:p>
-            <w:r>
-              <w:t>n - 1</w:t>
-            </w:r>
-          </w:p>
-        </w:tc>
-      </w:tr>
-      <w:tr>
-        <w:tc>
-          <w:tcPr>
-            <w:tcW w:w="535" w:type="dxa"/>
+          </w:p>
+        </w:tc>
+        <w:tc>
+          <w:tcPr>
+            <w:tcW w:w="8815" w:type="dxa"/>
+            <w:gridSpan w:val="2"/>
           </w:tcPr>
           <w:p>
             <w:pPr>
               <w:jc w:val="center"/>
             </w:pPr>
-          </w:p>
-        </w:tc>
-        <w:tc>
-          <w:tcPr>
-            <w:tcW w:w="8815" w:type="dxa"/>
-            <w:gridSpan w:val="2"/>
+            <w:r>
+              <w:t>swap</w:t>
+            </w:r>
+            <w:r>
+              <w:t>(int[] integerArray, int largest, int toSwap)</w:t>
+            </w:r>
+          </w:p>
+        </w:tc>
+      </w:tr>
+      <w:tr>
+        <w:tc>
+          <w:tcPr>
+            <w:tcW w:w="535" w:type="dxa"/>
           </w:tcPr>
           <w:p>
             <w:pPr>
               <w:jc w:val="center"/>
             </w:pPr>
             <w:r>
-              <w:t>swap</w:t>
+              <w:t>2</w:t>
+            </w:r>
+            <w:r>
+              <w:t>9</w:t>
+            </w:r>
+          </w:p>
+        </w:tc>
+        <w:tc>
+          <w:tcPr>
+            <w:tcW w:w="5701" w:type="dxa"/>
+          </w:tcPr>
+          <w:p>
+            <w:r>
+              <w:t>int temp = integerArray[largest];</w:t>
+            </w:r>
+          </w:p>
+        </w:tc>
+        <w:tc>
+          <w:tcPr>
+            <w:tcW w:w="3114" w:type="dxa"/>
+          </w:tcPr>
+          <w:p>
+            <w:r>
+              <w:t>1</w:t>
             </w:r>
           </w:p>
         </w:tc>
@@ -1589,7 +1414,7 @@
               <w:jc w:val="center"/>
             </w:pPr>
             <w:r>
-              <w:t>27</w:t>
+              <w:t>30</w:t>
             </w:r>
           </w:p>
         </w:tc>
@@ -1599,15 +1424,22 @@
           </w:tcPr>
           <w:p>
             <w:r>
-              <w:t xml:space="preserve">int temp = </w:t>
-            </w:r>
-            <w:proofErr w:type="spellStart"/>
-            <w:r>
-              <w:t>integerArray</w:t>
-            </w:r>
-            <w:proofErr w:type="spellEnd"/>
-            <w:r>
-              <w:t>[largest];</w:t>
+              <w:t>integerArray[largest]</w:t>
+            </w:r>
+            <w:r>
+              <w:t xml:space="preserve"> = </w:t>
+            </w:r>
+            <w:r>
+              <w:t>integerArray[</w:t>
+            </w:r>
+            <w:r>
+              <w:t>toSwap</w:t>
+            </w:r>
+            <w:r>
+              <w:t>]</w:t>
+            </w:r>
+            <w:r>
+              <w:t>;</w:t>
             </w:r>
           </w:p>
         </w:tc>
@@ -1632,7 +1464,7 @@
               <w:jc w:val="center"/>
             </w:pPr>
             <w:r>
-              <w:t>28</w:t>
+              <w:t>31</w:t>
             </w:r>
           </w:p>
         </w:tc>
@@ -1641,81 +1473,12 @@
             <w:tcW w:w="5701" w:type="dxa"/>
           </w:tcPr>
           <w:p>
-            <w:proofErr w:type="spellStart"/>
-            <w:r>
-              <w:t>integerArray</w:t>
-            </w:r>
-            <w:proofErr w:type="spellEnd"/>
-            <w:r>
-              <w:t>[largest]</w:t>
-            </w:r>
-            <w:r>
-              <w:t xml:space="preserve"> = </w:t>
-            </w:r>
-            <w:proofErr w:type="spellStart"/>
-            <w:r>
-              <w:t>integerArray</w:t>
-            </w:r>
-            <w:proofErr w:type="spellEnd"/>
-            <w:r>
-              <w:t>[</w:t>
-            </w:r>
-            <w:proofErr w:type="spellStart"/>
+            <w:r>
+              <w:t>integerArray[</w:t>
+            </w:r>
             <w:r>
               <w:t>toSwap</w:t>
             </w:r>
-            <w:proofErr w:type="spellEnd"/>
-            <w:r>
-              <w:t>]</w:t>
-            </w:r>
-            <w:r>
-              <w:t>;</w:t>
-            </w:r>
-          </w:p>
-        </w:tc>
-        <w:tc>
-          <w:tcPr>
-            <w:tcW w:w="3114" w:type="dxa"/>
-          </w:tcPr>
-          <w:p>
-            <w:r>
-              <w:t>1</w:t>
-            </w:r>
-          </w:p>
-        </w:tc>
-      </w:tr>
-      <w:tr>
-        <w:tc>
-          <w:tcPr>
-            <w:tcW w:w="535" w:type="dxa"/>
-          </w:tcPr>
-          <w:p>
-            <w:pPr>
-              <w:jc w:val="center"/>
-            </w:pPr>
-            <w:r>
-              <w:t>29</w:t>
-            </w:r>
-          </w:p>
-        </w:tc>
-        <w:tc>
-          <w:tcPr>
-            <w:tcW w:w="5701" w:type="dxa"/>
-          </w:tcPr>
-          <w:p>
-            <w:proofErr w:type="spellStart"/>
-            <w:r>
-              <w:t>integerArray</w:t>
-            </w:r>
-            <w:proofErr w:type="spellEnd"/>
-            <w:r>
-              <w:t>[</w:t>
-            </w:r>
-            <w:proofErr w:type="spellStart"/>
-            <w:r>
-              <w:t>toSwap</w:t>
-            </w:r>
-            <w:proofErr w:type="spellEnd"/>
             <w:r>
               <w:t>]</w:t>
             </w:r>
@@ -1739,264 +1502,676 @@
     <w:p/>
     <w:p>
       <w:pPr>
-        <w:ind w:firstLine="720"/>
-        <w:rPr>
-          <w:rFonts w:ascii="Helvetica" w:hAnsi="Helvetica"/>
-          <w:color w:val="24292E"/>
-          <w:shd w:val="clear" w:color="auto" w:fill="FFFFFF"/>
-        </w:rPr>
-      </w:pPr>
-      <w:r>
-        <w:rPr>
-          <w:rFonts w:ascii="Helvetica" w:hAnsi="Helvetica"/>
-          <w:color w:val="24292E"/>
-          <w:shd w:val="clear" w:color="auto" w:fill="FFFFFF"/>
-        </w:rPr>
-        <w:lastRenderedPageBreak/>
-        <w:t>For lines 1-5, each statement is only executed once, which explains the value of 1 in the number of times executed.</w:t>
-      </w:r>
-      <w:r>
-        <w:rPr>
-          <w:rFonts w:ascii="Helvetica" w:hAnsi="Helvetica"/>
-          <w:color w:val="24292E"/>
-          <w:shd w:val="clear" w:color="auto" w:fill="FFFFFF"/>
-        </w:rPr>
-        <w:t xml:space="preserve"> For line 6, this for-loop will execute n times since that is the length of the array. For line 7, this value is within the previous for-loop, so it will execute n – 1 </w:t>
-      </w:r>
-      <w:proofErr w:type="gramStart"/>
-      <w:r>
-        <w:rPr>
-          <w:rFonts w:ascii="Helvetica" w:hAnsi="Helvetica"/>
-          <w:color w:val="24292E"/>
-          <w:shd w:val="clear" w:color="auto" w:fill="FFFFFF"/>
-        </w:rPr>
-        <w:t>times</w:t>
-      </w:r>
-      <w:proofErr w:type="gramEnd"/>
-      <w:r>
-        <w:rPr>
-          <w:rFonts w:ascii="Helvetica" w:hAnsi="Helvetica"/>
-          <w:color w:val="24292E"/>
-          <w:shd w:val="clear" w:color="auto" w:fill="FFFFFF"/>
-        </w:rPr>
-        <w:t xml:space="preserve">. </w:t>
-      </w:r>
-      <w:r>
-        <w:rPr>
-          <w:rFonts w:ascii="Helvetica" w:hAnsi="Helvetica"/>
-          <w:color w:val="24292E"/>
-          <w:shd w:val="clear" w:color="auto" w:fill="FFFFFF"/>
-        </w:rPr>
-        <w:t xml:space="preserve">For line 8, the number of times executed is a summation because in the first loop, it will iterate n times, and in the next loop it will iterate n – 1 </w:t>
-      </w:r>
-      <w:proofErr w:type="gramStart"/>
-      <w:r>
-        <w:rPr>
-          <w:rFonts w:ascii="Helvetica" w:hAnsi="Helvetica"/>
-          <w:color w:val="24292E"/>
-          <w:shd w:val="clear" w:color="auto" w:fill="FFFFFF"/>
-        </w:rPr>
-        <w:t>times</w:t>
-      </w:r>
-      <w:proofErr w:type="gramEnd"/>
-      <w:r>
-        <w:rPr>
-          <w:rFonts w:ascii="Helvetica" w:hAnsi="Helvetica"/>
-          <w:color w:val="24292E"/>
-          <w:shd w:val="clear" w:color="auto" w:fill="FFFFFF"/>
-        </w:rPr>
-        <w:t xml:space="preserve">, and so on. </w:t>
-      </w:r>
-      <w:proofErr w:type="spellStart"/>
-      <w:r>
-        <w:rPr>
-          <w:rFonts w:ascii="Helvetica" w:hAnsi="Helvetica"/>
-          <w:color w:val="24292E"/>
-          <w:shd w:val="clear" w:color="auto" w:fill="FFFFFF"/>
-        </w:rPr>
-        <w:t>Therefor</w:t>
-      </w:r>
-      <w:proofErr w:type="spellEnd"/>
-      <w:r>
-        <w:rPr>
-          <w:rFonts w:ascii="Helvetica" w:hAnsi="Helvetica"/>
-          <w:color w:val="24292E"/>
-          <w:shd w:val="clear" w:color="auto" w:fill="FFFFFF"/>
-        </w:rPr>
-        <w:t>, the total steps for this statement is the summation of n(n+1)/2.</w:t>
-      </w:r>
-      <w:r>
-        <w:rPr>
-          <w:rFonts w:ascii="Helvetica" w:hAnsi="Helvetica"/>
-          <w:color w:val="24292E"/>
-          <w:shd w:val="clear" w:color="auto" w:fill="FFFFFF"/>
-        </w:rPr>
-        <w:t xml:space="preserve"> Line 9 will also iterate this same amount of times because it is within the for-loop and it only executes once each iteration, so 1 </w:t>
-      </w:r>
-      <w:proofErr w:type="gramStart"/>
-      <w:r>
-        <w:rPr>
-          <w:rFonts w:ascii="Helvetica" w:hAnsi="Helvetica"/>
-          <w:color w:val="24292E"/>
-          <w:shd w:val="clear" w:color="auto" w:fill="FFFFFF"/>
-        </w:rPr>
-        <w:t>times</w:t>
-      </w:r>
-      <w:proofErr w:type="gramEnd"/>
-      <w:r>
-        <w:rPr>
-          <w:rFonts w:ascii="Helvetica" w:hAnsi="Helvetica"/>
-          <w:color w:val="24292E"/>
-          <w:shd w:val="clear" w:color="auto" w:fill="FFFFFF"/>
-        </w:rPr>
-        <w:t xml:space="preserve"> the summation is equal to the </w:t>
-      </w:r>
-      <w:r>
-        <w:rPr>
-          <w:rFonts w:ascii="Helvetica" w:hAnsi="Helvetica"/>
-          <w:color w:val="24292E"/>
-          <w:shd w:val="clear" w:color="auto" w:fill="FFFFFF"/>
-        </w:rPr>
-        <w:t xml:space="preserve">same </w:t>
-      </w:r>
-      <w:r>
-        <w:rPr>
-          <w:rFonts w:ascii="Helvetica" w:hAnsi="Helvetica"/>
-          <w:color w:val="24292E"/>
-          <w:shd w:val="clear" w:color="auto" w:fill="FFFFFF"/>
-        </w:rPr>
-        <w:t>summation.</w:t>
-      </w:r>
-      <w:r>
-        <w:rPr>
-          <w:rFonts w:ascii="Helvetica" w:hAnsi="Helvetica"/>
-          <w:color w:val="24292E"/>
-          <w:shd w:val="clear" w:color="auto" w:fill="FFFFFF"/>
-        </w:rPr>
-        <w:t xml:space="preserve"> Line 10 can either execute between 0 times to the previous summation amount of times. It will execute 0 times if the max index was at the beginning index, so the if-statement is always false. On the other hand, it could find the max each time it loops, so it will iterate </w:t>
-      </w:r>
-      <w:r>
-        <w:rPr>
-          <w:rFonts w:ascii="Arial" w:hAnsi="Arial" w:cs="Arial"/>
-          <w:color w:val="222222"/>
-          <w:shd w:val="clear" w:color="auto" w:fill="FFFFFF"/>
-        </w:rPr>
-        <w:t>Σ(n(n+1))/2</w:t>
-      </w:r>
-      <w:r>
-        <w:rPr>
-          <w:rFonts w:ascii="Arial" w:hAnsi="Arial" w:cs="Arial"/>
-          <w:color w:val="222222"/>
-          <w:shd w:val="clear" w:color="auto" w:fill="FFFFFF"/>
-        </w:rPr>
-        <w:t xml:space="preserve"> times.</w:t>
-      </w:r>
-      <w:r>
-        <w:rPr>
-          <w:rFonts w:ascii="Arial" w:hAnsi="Arial" w:cs="Arial"/>
-          <w:color w:val="222222"/>
-          <w:shd w:val="clear" w:color="auto" w:fill="FFFFFF"/>
-        </w:rPr>
-        <w:t xml:space="preserve"> The lines 11, 16, 21, and 23 contain conditionals, which means that either they will all be executed, or just one will be executed. If just one is executed, then the number of times executed will be (n – 1) because it is within a for-loop. If they are all executed, then (n – 1) will be added four times. </w:t>
-      </w:r>
-      <w:r>
-        <w:rPr>
-          <w:rFonts w:ascii="Arial" w:hAnsi="Arial" w:cs="Arial"/>
-          <w:color w:val="222222"/>
-          <w:shd w:val="clear" w:color="auto" w:fill="FFFFFF"/>
-        </w:rPr>
-        <w:t xml:space="preserve">Lines 12, 13, 14 and 17, 18, 19, 20 are identical and each line will execute </w:t>
-      </w:r>
-      <w:r>
-        <w:rPr>
-          <w:rFonts w:ascii="Arial" w:hAnsi="Arial" w:cs="Arial"/>
-          <w:color w:val="222222"/>
-          <w:shd w:val="clear" w:color="auto" w:fill="FFFFFF"/>
-        </w:rPr>
-        <w:t xml:space="preserve">(n – 1) times because it is within the for-loop. </w:t>
+        <w:rPr>
+          <w:b/>
+          <w:bCs/>
+          <w:color w:val="24292E"/>
+          <w:u w:val="single"/>
+          <w:shd w:val="clear" w:color="auto" w:fill="FFFFFF"/>
+        </w:rPr>
+      </w:pPr>
+      <w:r>
+        <w:rPr>
+          <w:b/>
+          <w:bCs/>
+          <w:color w:val="24292E"/>
+          <w:u w:val="single"/>
+          <w:shd w:val="clear" w:color="auto" w:fill="FFFFFF"/>
+        </w:rPr>
+        <w:br w:type="page"/>
       </w:r>
     </w:p>
     <w:p>
       <w:pPr>
-        <w:rPr>
-          <w:rFonts w:ascii="Helvetica" w:hAnsi="Helvetica"/>
-          <w:color w:val="24292E"/>
-          <w:shd w:val="clear" w:color="auto" w:fill="FFFFFF"/>
-        </w:rPr>
-      </w:pPr>
+        <w:ind w:firstLine="720"/>
+        <w:jc w:val="center"/>
+        <w:rPr>
+          <w:b/>
+          <w:bCs/>
+          <w:color w:val="24292E"/>
+          <w:u w:val="single"/>
+          <w:shd w:val="clear" w:color="auto" w:fill="FFFFFF"/>
+        </w:rPr>
+      </w:pPr>
+      <w:r>
+        <w:rPr>
+          <w:b/>
+          <w:bCs/>
+          <w:color w:val="24292E"/>
+          <w:u w:val="single"/>
+          <w:shd w:val="clear" w:color="auto" w:fill="FFFFFF"/>
+        </w:rPr>
+        <w:lastRenderedPageBreak/>
+        <w:t>Reasoning for the Number of Contributions in each Statement</w:t>
+      </w:r>
     </w:p>
     <w:p>
       <w:pPr>
-        <w:rPr>
-          <w:rFonts w:ascii="Helvetica" w:hAnsi="Helvetica"/>
-          <w:color w:val="24292E"/>
-          <w:shd w:val="clear" w:color="auto" w:fill="FFFFFF"/>
-        </w:rPr>
-      </w:pPr>
-      <w:r>
-        <w:rPr>
-          <w:rFonts w:ascii="Helvetica" w:hAnsi="Helvetica"/>
-          <w:color w:val="24292E"/>
-          <w:shd w:val="clear" w:color="auto" w:fill="FFFFFF"/>
-        </w:rPr>
-        <w:t xml:space="preserve">Analyze the performance of your method </w:t>
-      </w:r>
-      <w:proofErr w:type="spellStart"/>
-      <w:r>
-        <w:rPr>
-          <w:rFonts w:ascii="Helvetica" w:hAnsi="Helvetica"/>
-          <w:color w:val="24292E"/>
-          <w:shd w:val="clear" w:color="auto" w:fill="FFFFFF"/>
-        </w:rPr>
-        <w:t>sortOfSort</w:t>
-      </w:r>
-      <w:proofErr w:type="spellEnd"/>
-      <w:r>
-        <w:rPr>
-          <w:rFonts w:ascii="Helvetica" w:hAnsi="Helvetica"/>
-          <w:color w:val="24292E"/>
-          <w:shd w:val="clear" w:color="auto" w:fill="FFFFFF"/>
-        </w:rPr>
-        <w:t>. You are expected to clearly explain / justify your answer to this question. Your answer should address the best / worst / and average cases for the performance of your method. You will describe in a word document called </w:t>
-      </w:r>
-      <w:r>
-        <w:rPr>
-          <w:rFonts w:ascii="Helvetica" w:hAnsi="Helvetica"/>
+        <w:ind w:firstLine="720"/>
+        <w:rPr>
+          <w:color w:val="24292E"/>
+          <w:shd w:val="clear" w:color="auto" w:fill="FFFFFF"/>
+        </w:rPr>
+      </w:pPr>
+    </w:p>
+    <w:p>
+      <w:pPr>
+        <w:ind w:firstLine="720"/>
+        <w:rPr>
+          <w:color w:val="222222"/>
+          <w:shd w:val="clear" w:color="auto" w:fill="FFFFFF"/>
+        </w:rPr>
+      </w:pPr>
+      <w:r>
+        <w:rPr>
+          <w:color w:val="24292E"/>
+          <w:shd w:val="clear" w:color="auto" w:fill="FFFFFF"/>
+        </w:rPr>
+        <w:t xml:space="preserve">For lines 1-5, each statement is only executed once, which explains the value of 1 in the number of times each statement contributes to the time complexity. For line 6, this for-loop will contribute n times since that is the length of the array. For line 7, this value is within the previous for-loop, so it will contribute n – 1 times. For line 8, the number of times it contributes is a summation because in the first loop, it will iterate n times, and in the next loop it will iterate n – 1 times, and so on. Therefore, the total steps for this statement is of n(n+1)/2. Line 9 will also iterate this same amount of times because it is within the for-loop and it only contributes once each iteration, so 1 times the summation is equal to the same summation. Line 10 can either contribute between 0 times to the previous summation amount of times. It will contribute 0 times if the max index was at the beginning index, so the if-statement is always false. On the other hand, the if-statement can always be true, so it will iterate </w:t>
+      </w:r>
+      <w:r>
+        <w:rPr>
+          <w:color w:val="222222"/>
+          <w:shd w:val="clear" w:color="auto" w:fill="FFFFFF"/>
+        </w:rPr>
+        <w:t>n(n+1)/2 times. The lines 11, 16, 21, and 2</w:t>
+      </w:r>
+      <w:r>
+        <w:rPr>
+          <w:color w:val="222222"/>
+          <w:shd w:val="clear" w:color="auto" w:fill="FFFFFF"/>
+        </w:rPr>
+        <w:t>5</w:t>
+      </w:r>
+      <w:r>
+        <w:rPr>
+          <w:color w:val="222222"/>
+          <w:shd w:val="clear" w:color="auto" w:fill="FFFFFF"/>
+        </w:rPr>
+        <w:t xml:space="preserve"> contain conditionals, which means that either they will all contribute once, or just one will contribute. If just one contributes, then the number of contributions will be (n – 1) because it is within a for-loop. If they all contribute, then (n – 1) will be added four times. Lines 13, 14, 15, 18, 19, 20,</w:t>
+      </w:r>
+      <w:r>
+        <w:rPr>
+          <w:color w:val="222222"/>
+          <w:shd w:val="clear" w:color="auto" w:fill="FFFFFF"/>
+        </w:rPr>
+        <w:t xml:space="preserve"> 23, 24, 27, and 28</w:t>
+      </w:r>
+      <w:r>
+        <w:rPr>
+          <w:color w:val="222222"/>
+          <w:shd w:val="clear" w:color="auto" w:fill="FFFFFF"/>
+        </w:rPr>
+        <w:t xml:space="preserve"> </w:t>
+      </w:r>
+      <w:r>
+        <w:rPr>
+          <w:color w:val="222222"/>
+          <w:shd w:val="clear" w:color="auto" w:fill="FFFFFF"/>
+        </w:rPr>
+        <w:t xml:space="preserve">all contribute once to the time complexity but since they are within a for-loop, they will each </w:t>
+      </w:r>
+      <w:r>
+        <w:rPr>
+          <w:color w:val="222222"/>
+          <w:shd w:val="clear" w:color="auto" w:fill="FFFFFF"/>
+        </w:rPr>
+        <w:t>contribute (n – 1) time</w:t>
+      </w:r>
+      <w:r>
+        <w:rPr>
+          <w:color w:val="222222"/>
+          <w:shd w:val="clear" w:color="auto" w:fill="FFFFFF"/>
+        </w:rPr>
+        <w:t>s</w:t>
+      </w:r>
+      <w:r>
+        <w:rPr>
+          <w:color w:val="222222"/>
+          <w:shd w:val="clear" w:color="auto" w:fill="FFFFFF"/>
+        </w:rPr>
+        <w:t>.</w:t>
+      </w:r>
+      <w:r>
+        <w:rPr>
+          <w:color w:val="222222"/>
+          <w:shd w:val="clear" w:color="auto" w:fill="FFFFFF"/>
+        </w:rPr>
+        <w:t xml:space="preserve"> Lines 29, 30, and 31 each contribute once to the time complexity since they are in a separate method.</w:t>
+      </w:r>
+      <w:r>
+        <w:rPr>
+          <w:color w:val="222222"/>
+          <w:shd w:val="clear" w:color="auto" w:fill="FFFFFF"/>
+        </w:rPr>
+        <w:t xml:space="preserve"> </w:t>
+      </w:r>
+      <w:r>
+        <w:rPr>
+          <w:color w:val="222222"/>
+          <w:shd w:val="clear" w:color="auto" w:fill="FFFFFF"/>
+        </w:rPr>
+        <w:t>Lines 12, 17, 22, and 26 will each execute (n – 1) times because they are within the for-loop; however, since they each make a call to a method that contributes 3 times to the time complexity, their contribution will be 3(n – 1).</w:t>
+      </w:r>
+    </w:p>
+    <w:p>
+      <w:pPr>
+        <w:ind w:firstLine="720"/>
+        <w:rPr>
+          <w:color w:val="222222"/>
+          <w:shd w:val="clear" w:color="auto" w:fill="FFFFFF"/>
+        </w:rPr>
+      </w:pPr>
+    </w:p>
+    <w:p>
+      <w:pPr>
+        <w:ind w:firstLine="720"/>
+        <w:jc w:val="center"/>
+        <w:rPr>
           <w:b/>
           <w:bCs/>
           <w:color w:val="24292E"/>
-          <w:shd w:val="clear" w:color="auto" w:fill="FFFFFF"/>
-        </w:rPr>
-        <w:t>YourLastName-YourFirstName-Week7.docx</w:t>
-      </w:r>
-      <w:r>
-        <w:rPr>
-          <w:rFonts w:ascii="Helvetica" w:hAnsi="Helvetica"/>
-          <w:color w:val="24292E"/>
-          <w:shd w:val="clear" w:color="auto" w:fill="FFFFFF"/>
-        </w:rPr>
-        <w:t xml:space="preserve"> the performance of your </w:t>
-      </w:r>
-      <w:proofErr w:type="spellStart"/>
-      <w:r>
-        <w:rPr>
-          <w:rFonts w:ascii="Helvetica" w:hAnsi="Helvetica"/>
-          <w:color w:val="24292E"/>
-          <w:shd w:val="clear" w:color="auto" w:fill="FFFFFF"/>
-        </w:rPr>
-        <w:t>sortOfSort</w:t>
-      </w:r>
-      <w:proofErr w:type="spellEnd"/>
-      <w:r>
-        <w:rPr>
-          <w:rFonts w:ascii="Helvetica" w:hAnsi="Helvetica"/>
-          <w:color w:val="24292E"/>
-          <w:shd w:val="clear" w:color="auto" w:fill="FFFFFF"/>
-        </w:rPr>
-        <w:t xml:space="preserve"> method in terms of n, the length of the input array.</w:t>
+          <w:u w:val="single"/>
+          <w:shd w:val="clear" w:color="auto" w:fill="FFFFFF"/>
+        </w:rPr>
+      </w:pPr>
+      <w:r>
+        <w:rPr>
+          <w:b/>
+          <w:bCs/>
+          <w:color w:val="24292E"/>
+          <w:u w:val="single"/>
+          <w:shd w:val="clear" w:color="auto" w:fill="FFFFFF"/>
+        </w:rPr>
+        <w:t>Overall Time Complexity Equation</w:t>
       </w:r>
     </w:p>
-    <w:p/>
+    <w:p>
+      <w:pPr>
+        <w:ind w:firstLine="720"/>
+        <w:jc w:val="center"/>
+        <w:rPr>
+          <w:b/>
+          <w:bCs/>
+          <w:color w:val="24292E"/>
+          <w:u w:val="single"/>
+          <w:shd w:val="clear" w:color="auto" w:fill="FFFFFF"/>
+        </w:rPr>
+      </w:pPr>
+    </w:p>
+    <w:p>
+      <w:pPr>
+        <w:ind w:firstLine="720"/>
+        <w:rPr>
+          <w:color w:val="24292E"/>
+          <w:shd w:val="clear" w:color="auto" w:fill="FFFFFF"/>
+        </w:rPr>
+      </w:pPr>
+      <w:r>
+        <w:rPr>
+          <w:color w:val="24292E"/>
+          <w:shd w:val="clear" w:color="auto" w:fill="FFFFFF"/>
+        </w:rPr>
+        <w:t xml:space="preserve">The overall time complexity formula is created through the addition of each statement’s contributions. </w:t>
+      </w:r>
+    </w:p>
+    <w:p>
+      <w:pPr>
+        <w:ind w:left="2880" w:firstLine="720"/>
+        <w:rPr>
+          <w:color w:val="24292E"/>
+          <w:shd w:val="clear" w:color="auto" w:fill="FFFFFF"/>
+        </w:rPr>
+      </w:pPr>
+      <w:r>
+        <w:rPr>
+          <w:color w:val="24292E"/>
+          <w:shd w:val="clear" w:color="auto" w:fill="FFFFFF"/>
+        </w:rPr>
+        <w:t xml:space="preserve">T(n) = </w:t>
+      </w:r>
+      <w:r>
+        <w:rPr>
+          <w:color w:val="24292E"/>
+          <w:shd w:val="clear" w:color="auto" w:fill="FFFFFF"/>
+        </w:rPr>
+        <w:t>(</w:t>
+      </w:r>
+      <w:r>
+        <w:rPr>
+          <w:color w:val="24292E"/>
+          <w:shd w:val="clear" w:color="auto" w:fill="FFFFFF"/>
+        </w:rPr>
+        <w:t>3n</w:t>
+      </w:r>
+      <w:r>
+        <w:rPr>
+          <w:color w:val="24292E"/>
+          <w:shd w:val="clear" w:color="auto" w:fill="FFFFFF"/>
+          <w:vertAlign w:val="superscript"/>
+        </w:rPr>
+        <w:t>2</w:t>
+      </w:r>
+      <w:r>
+        <w:rPr>
+          <w:color w:val="24292E"/>
+          <w:shd w:val="clear" w:color="auto" w:fill="FFFFFF"/>
+        </w:rPr>
+        <w:t xml:space="preserve"> + 21n – 10) / 2</w:t>
+      </w:r>
+    </w:p>
+    <w:p>
+      <w:pPr>
+        <w:ind w:left="2880" w:firstLine="720"/>
+        <w:rPr>
+          <w:color w:val="24292E"/>
+          <w:shd w:val="clear" w:color="auto" w:fill="FFFFFF"/>
+        </w:rPr>
+      </w:pPr>
+    </w:p>
+    <w:p>
+      <w:pPr>
+        <w:rPr>
+          <w:color w:val="24292E"/>
+          <w:shd w:val="clear" w:color="auto" w:fill="FFFFFF"/>
+        </w:rPr>
+      </w:pPr>
+      <w:r>
+        <w:rPr>
+          <w:color w:val="24292E"/>
+          <w:shd w:val="clear" w:color="auto" w:fill="FFFFFF"/>
+        </w:rPr>
+        <w:t>This formula was taken given the worst</w:t>
+      </w:r>
+      <w:r>
+        <w:rPr>
+          <w:color w:val="24292E"/>
+          <w:shd w:val="clear" w:color="auto" w:fill="FFFFFF"/>
+        </w:rPr>
+        <w:t>-</w:t>
+      </w:r>
+      <w:r>
+        <w:rPr>
+          <w:color w:val="24292E"/>
+          <w:shd w:val="clear" w:color="auto" w:fill="FFFFFF"/>
+        </w:rPr>
+        <w:t xml:space="preserve">case scenarios where all of the if-statements </w:t>
+      </w:r>
+      <w:r>
+        <w:rPr>
+          <w:color w:val="24292E"/>
+          <w:shd w:val="clear" w:color="auto" w:fill="FFFFFF"/>
+        </w:rPr>
+        <w:t xml:space="preserve">contribute to the time complexity, with the exception of the content within the first three if-statements, </w:t>
+      </w:r>
+      <w:r>
+        <w:rPr>
+          <w:color w:val="24292E"/>
+          <w:shd w:val="clear" w:color="auto" w:fill="FFFFFF"/>
+        </w:rPr>
+        <w:t>and</w:t>
+      </w:r>
+      <w:r>
+        <w:rPr>
+          <w:color w:val="24292E"/>
+          <w:shd w:val="clear" w:color="auto" w:fill="FFFFFF"/>
+        </w:rPr>
+        <w:t xml:space="preserve"> a different max value is found through each iteration. </w:t>
+      </w:r>
+    </w:p>
+    <w:p>
+      <w:pPr>
+        <w:rPr>
+          <w:color w:val="24292E"/>
+          <w:shd w:val="clear" w:color="auto" w:fill="FFFFFF"/>
+        </w:rPr>
+      </w:pPr>
+    </w:p>
+    <w:p>
+      <w:pPr>
+        <w:jc w:val="center"/>
+        <w:rPr>
+          <w:b/>
+          <w:bCs/>
+          <w:color w:val="24292E"/>
+          <w:u w:val="single"/>
+          <w:shd w:val="clear" w:color="auto" w:fill="FFFFFF"/>
+        </w:rPr>
+      </w:pPr>
+      <w:r>
+        <w:rPr>
+          <w:b/>
+          <w:bCs/>
+          <w:color w:val="24292E"/>
+          <w:u w:val="single"/>
+          <w:shd w:val="clear" w:color="auto" w:fill="FFFFFF"/>
+        </w:rPr>
+        <w:t>Time Complexity in Big O Notation</w:t>
+      </w:r>
+    </w:p>
+    <w:p>
+      <w:pPr>
+        <w:rPr>
+          <w:color w:val="24292E"/>
+          <w:shd w:val="clear" w:color="auto" w:fill="FFFFFF"/>
+        </w:rPr>
+      </w:pPr>
+    </w:p>
+    <w:p>
+      <w:pPr>
+        <w:rPr>
+          <w:color w:val="24292E"/>
+          <w:shd w:val="clear" w:color="auto" w:fill="FFFFFF"/>
+        </w:rPr>
+      </w:pPr>
+      <w:r>
+        <w:rPr>
+          <w:color w:val="24292E"/>
+          <w:shd w:val="clear" w:color="auto" w:fill="FFFFFF"/>
+        </w:rPr>
+        <w:t>The time complexity written in Big O notation would equal to O(n</w:t>
+      </w:r>
+      <w:r>
+        <w:rPr>
+          <w:color w:val="24292E"/>
+          <w:shd w:val="clear" w:color="auto" w:fill="FFFFFF"/>
+          <w:vertAlign w:val="superscript"/>
+        </w:rPr>
+        <w:t>2</w:t>
+      </w:r>
+      <w:r>
+        <w:rPr>
+          <w:color w:val="24292E"/>
+          <w:shd w:val="clear" w:color="auto" w:fill="FFFFFF"/>
+        </w:rPr>
+        <w:t>) because that was the largest exponent value and the rest of the values are disregarded.</w:t>
+      </w:r>
+      <w:r>
+        <w:rPr>
+          <w:color w:val="24292E"/>
+          <w:shd w:val="clear" w:color="auto" w:fill="FFFFFF"/>
+        </w:rPr>
+        <w:t xml:space="preserve"> This means that for an n length array, the method will </w:t>
+      </w:r>
+      <w:r>
+        <w:rPr>
+          <w:color w:val="24292E"/>
+          <w:shd w:val="clear" w:color="auto" w:fill="FFFFFF"/>
+        </w:rPr>
+        <w:t>go through n</w:t>
+      </w:r>
+      <w:r>
+        <w:rPr>
+          <w:color w:val="24292E"/>
+          <w:shd w:val="clear" w:color="auto" w:fill="FFFFFF"/>
+          <w:vertAlign w:val="superscript"/>
+        </w:rPr>
+        <w:t>2</w:t>
+      </w:r>
+      <w:r>
+        <w:rPr>
+          <w:color w:val="24292E"/>
+          <w:shd w:val="clear" w:color="auto" w:fill="FFFFFF"/>
+        </w:rPr>
+        <w:t xml:space="preserve"> steps in order to sort it. This is because for each value at an index being evaluated, it will be compared </w:t>
+      </w:r>
+      <w:r>
+        <w:rPr>
+          <w:color w:val="24292E"/>
+          <w:shd w:val="clear" w:color="auto" w:fill="FFFFFF"/>
+        </w:rPr>
+        <w:t>n times for the n length of the array. Earlier, it was stated that each time the value will be compared one time less, which equaled to the final summation of n(n + 1) / 2, which when multiplied through, is where the n</w:t>
+      </w:r>
+      <w:r>
+        <w:rPr>
+          <w:color w:val="24292E"/>
+          <w:shd w:val="clear" w:color="auto" w:fill="FFFFFF"/>
+          <w:vertAlign w:val="superscript"/>
+        </w:rPr>
+        <w:t>2</w:t>
+      </w:r>
+      <w:r>
+        <w:rPr>
+          <w:color w:val="24292E"/>
+          <w:shd w:val="clear" w:color="auto" w:fill="FFFFFF"/>
+        </w:rPr>
+        <w:t xml:space="preserve"> originates. </w:t>
+      </w:r>
+    </w:p>
+    <w:p>
+      <w:pPr>
+        <w:rPr>
+          <w:color w:val="24292E"/>
+          <w:shd w:val="clear" w:color="auto" w:fill="FFFFFF"/>
+        </w:rPr>
+      </w:pPr>
+    </w:p>
+    <w:p>
+      <w:pPr>
+        <w:jc w:val="center"/>
+        <w:rPr>
+          <w:b/>
+          <w:bCs/>
+          <w:color w:val="24292E"/>
+          <w:u w:val="single"/>
+          <w:shd w:val="clear" w:color="auto" w:fill="FFFFFF"/>
+        </w:rPr>
+      </w:pPr>
+      <w:r>
+        <w:rPr>
+          <w:b/>
+          <w:bCs/>
+          <w:color w:val="24292E"/>
+          <w:u w:val="single"/>
+          <w:shd w:val="clear" w:color="auto" w:fill="FFFFFF"/>
+        </w:rPr>
+        <w:t>Different Cases for the Performance</w:t>
+      </w:r>
+    </w:p>
+    <w:p>
+      <w:pPr>
+        <w:rPr>
+          <w:color w:val="24292E"/>
+          <w:shd w:val="clear" w:color="auto" w:fill="FFFFFF"/>
+        </w:rPr>
+      </w:pPr>
+    </w:p>
+    <w:p>
+      <w:pPr>
+        <w:rPr>
+          <w:color w:val="24292E"/>
+          <w:shd w:val="clear" w:color="auto" w:fill="FFFFFF"/>
+        </w:rPr>
+      </w:pPr>
+      <w:r>
+        <w:rPr>
+          <w:color w:val="24292E"/>
+          <w:shd w:val="clear" w:color="auto" w:fill="FFFFFF"/>
+        </w:rPr>
+        <w:t xml:space="preserve">For this method, </w:t>
+      </w:r>
+      <w:r>
+        <w:rPr>
+          <w:color w:val="24292E"/>
+          <w:shd w:val="clear" w:color="auto" w:fill="FFFFFF"/>
+        </w:rPr>
+        <w:t>the worst and average case for the performance are both O(n</w:t>
+      </w:r>
+      <w:r>
+        <w:rPr>
+          <w:color w:val="24292E"/>
+          <w:shd w:val="clear" w:color="auto" w:fill="FFFFFF"/>
+          <w:vertAlign w:val="superscript"/>
+        </w:rPr>
+        <w:t>2</w:t>
+      </w:r>
+      <w:r>
+        <w:rPr>
+          <w:color w:val="24292E"/>
+          <w:shd w:val="clear" w:color="auto" w:fill="FFFFFF"/>
+        </w:rPr>
+        <w:t>)</w:t>
+      </w:r>
+      <w:r>
+        <w:rPr>
+          <w:color w:val="24292E"/>
+          <w:shd w:val="clear" w:color="auto" w:fill="FFFFFF"/>
+        </w:rPr>
+        <w:t>.</w:t>
+      </w:r>
+      <w:r>
+        <w:rPr>
+          <w:color w:val="24292E"/>
+          <w:shd w:val="clear" w:color="auto" w:fill="FFFFFF"/>
+        </w:rPr>
+        <w:t xml:space="preserve"> The worst case for this method would be to be given an array of integers that are directly opposite of how the method is sorting them, so if the first largest are the beginning and the next largest are at the end.</w:t>
+      </w:r>
+      <w:r>
+        <w:rPr>
+          <w:color w:val="24292E"/>
+          <w:shd w:val="clear" w:color="auto" w:fill="FFFFFF"/>
+        </w:rPr>
+        <w:t xml:space="preserve"> </w:t>
+      </w:r>
+      <w:r>
+        <w:rPr>
+          <w:color w:val="24292E"/>
+          <w:shd w:val="clear" w:color="auto" w:fill="FFFFFF"/>
+        </w:rPr>
+        <w:lastRenderedPageBreak/>
+        <w:t xml:space="preserve">The formula was computed </w:t>
+      </w:r>
+      <w:r>
+        <w:rPr>
+          <w:color w:val="24292E"/>
+          <w:shd w:val="clear" w:color="auto" w:fill="FFFFFF"/>
+        </w:rPr>
+        <w:t xml:space="preserve">given the worst cases, which led to additional values being added </w:t>
+      </w:r>
+      <w:r>
+        <w:rPr>
+          <w:color w:val="24292E"/>
+          <w:shd w:val="clear" w:color="auto" w:fill="FFFFFF"/>
+        </w:rPr>
+        <w:t>in order to account to additional contributions</w:t>
+      </w:r>
+      <w:r>
+        <w:rPr>
+          <w:color w:val="24292E"/>
+          <w:shd w:val="clear" w:color="auto" w:fill="FFFFFF"/>
+        </w:rPr>
+        <w:t xml:space="preserve"> that would have otherwise been zero or one. </w:t>
+      </w:r>
+      <w:r>
+        <w:rPr>
+          <w:color w:val="24292E"/>
+          <w:shd w:val="clear" w:color="auto" w:fill="FFFFFF"/>
+        </w:rPr>
+        <w:t xml:space="preserve">This performance is also the average case because it was generated with a general length and not a specific case. </w:t>
+      </w:r>
+      <w:r>
+        <w:rPr>
+          <w:color w:val="24292E"/>
+          <w:shd w:val="clear" w:color="auto" w:fill="FFFFFF"/>
+        </w:rPr>
+        <w:t>The best</w:t>
+      </w:r>
+      <w:r>
+        <w:rPr>
+          <w:color w:val="24292E"/>
+          <w:shd w:val="clear" w:color="auto" w:fill="FFFFFF"/>
+        </w:rPr>
+        <w:t>-</w:t>
+      </w:r>
+      <w:r>
+        <w:rPr>
+          <w:color w:val="24292E"/>
+          <w:shd w:val="clear" w:color="auto" w:fill="FFFFFF"/>
+        </w:rPr>
+        <w:t>case performance is</w:t>
+      </w:r>
+      <w:r>
+        <w:rPr>
+          <w:color w:val="24292E"/>
+          <w:shd w:val="clear" w:color="auto" w:fill="FFFFFF"/>
+        </w:rPr>
+        <w:t xml:space="preserve"> on an array that is already sorted the way that the method is sorting arrays. Although this is the best case, each value will still be checked a total of n(n+1)/2 times</w:t>
+      </w:r>
+      <w:r>
+        <w:rPr>
+          <w:color w:val="24292E"/>
+          <w:shd w:val="clear" w:color="auto" w:fill="FFFFFF"/>
+        </w:rPr>
+        <w:t>, which ultimately leads to a time complexity of O(n</w:t>
+      </w:r>
+      <w:r>
+        <w:rPr>
+          <w:color w:val="24292E"/>
+          <w:shd w:val="clear" w:color="auto" w:fill="FFFFFF"/>
+          <w:vertAlign w:val="superscript"/>
+        </w:rPr>
+        <w:t>2</w:t>
+      </w:r>
+      <w:r>
+        <w:rPr>
+          <w:color w:val="24292E"/>
+          <w:shd w:val="clear" w:color="auto" w:fill="FFFFFF"/>
+        </w:rPr>
+        <w:t>)</w:t>
+      </w:r>
+      <w:r>
+        <w:rPr>
+          <w:color w:val="24292E"/>
+          <w:shd w:val="clear" w:color="auto" w:fill="FFFFFF"/>
+        </w:rPr>
+        <w:t xml:space="preserve">. Therefore, regardless of the case, the </w:t>
+      </w:r>
+      <w:r>
+        <w:rPr>
+          <w:color w:val="24292E"/>
+          <w:shd w:val="clear" w:color="auto" w:fill="FFFFFF"/>
+        </w:rPr>
+        <w:t>time complexity will always</w:t>
+      </w:r>
+      <w:r>
+        <w:rPr>
+          <w:color w:val="24292E"/>
+          <w:shd w:val="clear" w:color="auto" w:fill="FFFFFF"/>
+        </w:rPr>
+        <w:t xml:space="preserve"> </w:t>
+      </w:r>
+      <w:r>
+        <w:rPr>
+          <w:color w:val="24292E"/>
+          <w:shd w:val="clear" w:color="auto" w:fill="FFFFFF"/>
+        </w:rPr>
+        <w:t>be O(n</w:t>
+      </w:r>
+      <w:r>
+        <w:rPr>
+          <w:color w:val="24292E"/>
+          <w:shd w:val="clear" w:color="auto" w:fill="FFFFFF"/>
+          <w:vertAlign w:val="superscript"/>
+        </w:rPr>
+        <w:t>2</w:t>
+      </w:r>
+      <w:r>
+        <w:rPr>
+          <w:color w:val="24292E"/>
+          <w:shd w:val="clear" w:color="auto" w:fill="FFFFFF"/>
+        </w:rPr>
+        <w:t>).</w:t>
+      </w:r>
+      <w:r>
+        <w:rPr>
+          <w:color w:val="24292E"/>
+          <w:shd w:val="clear" w:color="auto" w:fill="FFFFFF"/>
+        </w:rPr>
+        <w:t xml:space="preserve"> </w:t>
+      </w:r>
+      <w:bookmarkStart w:id="0" w:name="_GoBack"/>
+      <w:bookmarkEnd w:id="0"/>
+    </w:p>
     <w:sectPr>
       <w:pgSz w:w="12240" w:h="15840"/>
       <w:pgMar w:top="1440" w:right="1440" w:bottom="1440" w:left="1440" w:header="720" w:footer="720" w:gutter="0"/>

</xml_diff>